<commit_message>
新增了背景介绍	Background.html    人物介绍	Character.html    图片欣赏	Picture.html    音乐欣赏	Music.html    资源获取	Resource.html    参考资料	References.html
</commit_message>
<xml_diff>
--- a/Experiment-related information/项目测试用例.docx
+++ b/Experiment-related information/项目测试用例.docx
@@ -5098,12 +5098,7 @@
       <w:pPr>
         <w:bidi w:val="0"/>
         <w:jc w:val="left"/>
-        <w:rPr>
-          <w:rFonts w:hint="default"/>
-          <w:lang w:val="en-US" w:eastAsia="zh-CN"/>
-        </w:rPr>
-      </w:pPr>
-      <w:bookmarkStart w:id="0" w:name="_GoBack"/>
+      </w:pPr>
       <w:r>
         <w:drawing>
           <wp:inline distT="0" distB="0" distL="114300" distR="114300">
@@ -5147,6 +5142,138 @@
           </wp:inline>
         </w:drawing>
       </w:r>
+    </w:p>
+    <w:p>
+      <w:pPr>
+        <w:bidi w:val="0"/>
+        <w:jc w:val="left"/>
+      </w:pPr>
+    </w:p>
+    <w:p>
+      <w:pPr>
+        <w:bidi w:val="0"/>
+        <w:jc w:val="left"/>
+      </w:pPr>
+    </w:p>
+    <w:p>
+      <w:pPr>
+        <w:bidi w:val="0"/>
+        <w:jc w:val="left"/>
+        <w:rPr>
+          <w:rFonts w:hint="default"/>
+          <w:lang w:val="en-US" w:eastAsia="zh-CN"/>
+        </w:rPr>
+      </w:pPr>
+      <w:r>
+        <w:rPr>
+          <w:rFonts w:hint="eastAsia"/>
+          <w:lang w:val="en-US" w:eastAsia="zh-CN"/>
+        </w:rPr>
+        <w:t>Sql语句 getOrdercommetsByPid</w:t>
+      </w:r>
+    </w:p>
+    <w:p>
+      <w:pPr>
+        <w:bidi w:val="0"/>
+        <w:jc w:val="left"/>
+      </w:pPr>
+      <w:r>
+        <w:drawing>
+          <wp:inline distT="0" distB="0" distL="114300" distR="114300">
+            <wp:extent cx="5268595" cy="2339340"/>
+            <wp:effectExtent l="0" t="0" r="4445" b="7620"/>
+            <wp:docPr id="64" name="图片 1"/>
+            <wp:cNvGraphicFramePr>
+              <a:graphicFrameLocks xmlns:a="http://schemas.openxmlformats.org/drawingml/2006/main" noChangeAspect="1"/>
+            </wp:cNvGraphicFramePr>
+            <a:graphic xmlns:a="http://schemas.openxmlformats.org/drawingml/2006/main">
+              <a:graphicData uri="http://schemas.openxmlformats.org/drawingml/2006/picture">
+                <pic:pic xmlns:pic="http://schemas.openxmlformats.org/drawingml/2006/picture">
+                  <pic:nvPicPr>
+                    <pic:cNvPr id="64" name="图片 1"/>
+                    <pic:cNvPicPr>
+                      <a:picLocks noChangeAspect="1"/>
+                    </pic:cNvPicPr>
+                  </pic:nvPicPr>
+                  <pic:blipFill>
+                    <a:blip r:embed="rId73"/>
+                    <a:stretch>
+                      <a:fillRect/>
+                    </a:stretch>
+                  </pic:blipFill>
+                  <pic:spPr>
+                    <a:xfrm>
+                      <a:off x="0" y="0"/>
+                      <a:ext cx="5268595" cy="2339340"/>
+                    </a:xfrm>
+                    <a:prstGeom prst="rect">
+                      <a:avLst/>
+                    </a:prstGeom>
+                    <a:noFill/>
+                    <a:ln>
+                      <a:noFill/>
+                    </a:ln>
+                  </pic:spPr>
+                </pic:pic>
+              </a:graphicData>
+            </a:graphic>
+          </wp:inline>
+        </w:drawing>
+      </w:r>
+    </w:p>
+    <w:p>
+      <w:pPr>
+        <w:bidi w:val="0"/>
+        <w:jc w:val="left"/>
+        <w:rPr>
+          <w:rFonts w:hint="default"/>
+          <w:lang w:val="en-US" w:eastAsia="zh-CN"/>
+        </w:rPr>
+      </w:pPr>
+      <w:r>
+        <w:drawing>
+          <wp:inline distT="0" distB="0" distL="114300" distR="114300">
+            <wp:extent cx="5266055" cy="567055"/>
+            <wp:effectExtent l="0" t="0" r="6985" b="12065"/>
+            <wp:docPr id="65" name="图片 2"/>
+            <wp:cNvGraphicFramePr>
+              <a:graphicFrameLocks xmlns:a="http://schemas.openxmlformats.org/drawingml/2006/main" noChangeAspect="1"/>
+            </wp:cNvGraphicFramePr>
+            <a:graphic xmlns:a="http://schemas.openxmlformats.org/drawingml/2006/main">
+              <a:graphicData uri="http://schemas.openxmlformats.org/drawingml/2006/picture">
+                <pic:pic xmlns:pic="http://schemas.openxmlformats.org/drawingml/2006/picture">
+                  <pic:nvPicPr>
+                    <pic:cNvPr id="65" name="图片 2"/>
+                    <pic:cNvPicPr>
+                      <a:picLocks noChangeAspect="1"/>
+                    </pic:cNvPicPr>
+                  </pic:nvPicPr>
+                  <pic:blipFill>
+                    <a:blip r:embed="rId74"/>
+                    <a:stretch>
+                      <a:fillRect/>
+                    </a:stretch>
+                  </pic:blipFill>
+                  <pic:spPr>
+                    <a:xfrm>
+                      <a:off x="0" y="0"/>
+                      <a:ext cx="5266055" cy="567055"/>
+                    </a:xfrm>
+                    <a:prstGeom prst="rect">
+                      <a:avLst/>
+                    </a:prstGeom>
+                    <a:noFill/>
+                    <a:ln>
+                      <a:noFill/>
+                    </a:ln>
+                  </pic:spPr>
+                </pic:pic>
+              </a:graphicData>
+            </a:graphic>
+          </wp:inline>
+        </w:drawing>
+      </w:r>
+      <w:bookmarkStart w:id="0" w:name="_GoBack"/>
       <w:bookmarkEnd w:id="0"/>
     </w:p>
     <w:sectPr>

</xml_diff>